<commit_message>
[Draft physical database] Add model
</commit_message>
<xml_diff>
--- a/Research/Technology + Tutorial.docx
+++ b/Research/Technology + Tutorial.docx
@@ -96,8 +96,6 @@
           <w:t>https://github.com/davidfowl/MessengR</w:t>
         </w:r>
       </w:hyperlink>
-      <w:bookmarkStart w:id="0" w:name="_GoBack"/>
-      <w:bookmarkEnd w:id="0"/>
     </w:p>
     <w:p>
       <w:pPr>
@@ -263,6 +261,70 @@
             <w:rStyle w:val="Hyperlink"/>
           </w:rPr>
           <w:t>http://bootstrapzero.com/bootstrap-template/flatly-theme</w:t>
+        </w:r>
+      </w:hyperlink>
+    </w:p>
+    <w:p>
+      <w:pPr>
+        <w:pStyle w:val="Heading4"/>
+        <w:rPr>
+          <w:b w:val="0"/>
+        </w:rPr>
+      </w:pPr>
+      <w:r>
+        <w:tab/>
+      </w:r>
+      <w:r>
+        <w:rPr>
+          <w:b w:val="0"/>
+        </w:rPr>
+        <w:t>FormBuilder</w:t>
+      </w:r>
+    </w:p>
+    <w:p>
+      <w:r>
+        <w:tab/>
+      </w:r>
+      <w:r>
+        <w:tab/>
+      </w:r>
+      <w:hyperlink r:id="rId13" w:history="1">
+        <w:r>
+          <w:rPr>
+            <w:rStyle w:val="Hyperlink"/>
+          </w:rPr>
+          <w:t>https://github.com/dobtco/formbuilder</w:t>
+        </w:r>
+      </w:hyperlink>
+    </w:p>
+    <w:p>
+      <w:pPr>
+        <w:ind w:left="720" w:firstLine="720"/>
+      </w:pPr>
+      <w:hyperlink r:id="rId14" w:history="1">
+        <w:r>
+          <w:rPr>
+            <w:rStyle w:val="Hyperlink"/>
+          </w:rPr>
+          <w:t>http://www.alpacajs.org/web/download.html</w:t>
+        </w:r>
+      </w:hyperlink>
+      <w:bookmarkStart w:id="0" w:name="_GoBack"/>
+      <w:bookmarkEnd w:id="0"/>
+    </w:p>
+    <w:p>
+      <w:r>
+        <w:tab/>
+      </w:r>
+      <w:r>
+        <w:tab/>
+      </w:r>
+      <w:hyperlink r:id="rId15" w:history="1">
+        <w:r>
+          <w:rPr>
+            <w:rStyle w:val="Hyperlink"/>
+          </w:rPr>
+          <w:t>http://bootsnipp.com/forms?version=3</w:t>
         </w:r>
       </w:hyperlink>
     </w:p>

</xml_diff>